<commit_message>
finalized the loading section of the written report
</commit_message>
<xml_diff>
--- a/ETL Project.docx
+++ b/ETL Project.docx
@@ -16,27 +16,14 @@
       </w:pPr>
     </w:p>
     <w:p>
-      <w:proofErr w:type="spellStart"/>
-      <w:proofErr w:type="gramStart"/>
       <w:r>
         <w:t>By:</w:t>
       </w:r>
       <w:r>
-        <w:t>Mike</w:t>
-      </w:r>
-      <w:proofErr w:type="spellEnd"/>
-      <w:proofErr w:type="gramEnd"/>
-      <w:r>
-        <w:t xml:space="preserve"> Whitmore</w:t>
-      </w:r>
-      <w:r>
-        <w:t>, Ernesto</w:t>
-      </w:r>
-      <w:r>
-        <w:t xml:space="preserve"> Beltran</w:t>
-      </w:r>
-      <w:r>
         <w:t xml:space="preserve"> </w:t>
+      </w:r>
+      <w:r>
+        <w:t xml:space="preserve">Mike Whitmore, Ernesto Beltran </w:t>
       </w:r>
     </w:p>
     <w:p/>
@@ -58,28 +45,25 @@
     </w:p>
     <w:p>
       <w:r>
-        <w:t xml:space="preserve">We used two different data sources from </w:t>
-      </w:r>
-      <w:proofErr w:type="spellStart"/>
-      <w:proofErr w:type="gramStart"/>
-      <w:r>
-        <w:t>data.world</w:t>
-      </w:r>
-      <w:proofErr w:type="spellEnd"/>
-      <w:proofErr w:type="gramEnd"/>
-      <w:r>
-        <w:t xml:space="preserve">, which are listed below. The Gun-deaths data source has death count by county and state dated from 1999 to 2016. Police -deaths data source has police deaths by name, data, cause of death, and by the police department dated from 1971 to 2016. the Gun-death data was in a </w:t>
+        <w:t>We used two different data sources from data.world, which are listed below. The Gun-deaths data source has death count by county and state dated from 1999 to 2016. Police -deaths data source has police deaths by name, dat</w:t>
+      </w:r>
+      <w:r>
+        <w:t>e</w:t>
+      </w:r>
+      <w:r>
+        <w:t xml:space="preserve">, cause of death, and by the police department dated from 1971 to 2016. </w:t>
+      </w:r>
+      <w:r>
+        <w:t>T</w:t>
+      </w:r>
+      <w:r>
+        <w:t xml:space="preserve">he Gun-death data was in a </w:t>
       </w:r>
       <w:r>
         <w:t>.</w:t>
       </w:r>
-      <w:proofErr w:type="spellStart"/>
-      <w:r>
-        <w:t>tsv</w:t>
-      </w:r>
-      <w:proofErr w:type="spellEnd"/>
-      <w:r>
-        <w:t xml:space="preserve"> file format, and Police department deaths in csv file format. </w:t>
+      <w:r>
+        <w:t xml:space="preserve">tsv file format, and Police department deaths in csv file format. </w:t>
       </w:r>
     </w:p>
     <w:p>
@@ -156,31 +140,7 @@
     </w:p>
     <w:p>
       <w:r>
-        <w:t>We removed columns in the police-deaths data sources, columns removed are person, dept, eow,</w:t>
-      </w:r>
-      <w:r>
-        <w:t xml:space="preserve"> </w:t>
-      </w:r>
-      <w:r>
-        <w:t>caus</w:t>
-      </w:r>
-      <w:r>
-        <w:t>e</w:t>
-      </w:r>
-      <w:r>
-        <w:t>, year, and dept</w:t>
-      </w:r>
-      <w:r>
-        <w:t xml:space="preserve"> </w:t>
-      </w:r>
-      <w:r>
-        <w:t>name. In the gun-death data source, we replaced "unreliable" values from gun-death data with "null" on the "crude</w:t>
-      </w:r>
-      <w:r>
-        <w:t>_</w:t>
-      </w:r>
-      <w:r>
-        <w:t xml:space="preserve">rate" column. Then replaced "null" with blanks because we encountered a problem when uploading to PostgreSQL. </w:t>
+        <w:t xml:space="preserve">We removed columns in the police-deaths data sources, columns removed are person, dept, eow, cause, year, and dept name. In the gun-death data source, we replaced "unreliable" values with "null" on the "crude_rate" column. Then replaced "null" with blanks because we encountered a problem when uploading to PostgreSQL. </w:t>
       </w:r>
     </w:p>
     <w:p>
@@ -476,7 +436,7 @@
     </w:p>
     <w:p>
       <w:r>
-        <w:t>County, state, and cause columns are varchar data types. Population and deaths are integers data types. Crude_rate is a decimal data type, date column is a date data type, and canine a Boolean data type.</w:t>
+        <w:t>County, state, and cause columns are varchar data types. Population and deaths are integer data types. Crude_rate is a decimal data type, date column is a date data type, and canine a Boolean data type.</w:t>
       </w:r>
     </w:p>
     <w:p>
@@ -518,6 +478,68 @@
                     <a:xfrm>
                       <a:off x="0" y="0"/>
                       <a:ext cx="3523971" cy="2248588"/>
+                    </a:xfrm>
+                    <a:prstGeom prst="rect">
+                      <a:avLst/>
+                    </a:prstGeom>
+                  </pic:spPr>
+                </pic:pic>
+              </a:graphicData>
+            </a:graphic>
+          </wp:inline>
+        </w:drawing>
+      </w:r>
+    </w:p>
+    <w:p>
+      <w:r>
+        <w:t>Then we uploaded the csv files to each table.</w:t>
+      </w:r>
+    </w:p>
+    <w:p/>
+    <w:p>
+      <w:r>
+        <w:t>We created two queries and assigned each of them an alias. The first query was to get the count of each death type by state and assigned it to alias pd on the police_deaths tables. The second query we selected all the count columns for type of death from the police_deaths table, then summed the deaths by state in the guns_deaths table and attached it to nopd alias, and joined the pd table to nopd table on column state. To finalize our database and to hold our query we create a view and named it police_death_summary.</w:t>
+      </w:r>
+    </w:p>
+    <w:p>
+      <w:pPr>
+        <w:jc w:val="center"/>
+      </w:pPr>
+      <w:r>
+        <w:rPr>
+          <w:noProof/>
+        </w:rPr>
+        <w:drawing>
+          <wp:inline distT="0" distB="0" distL="0" distR="0" wp14:anchorId="57F6B367" wp14:editId="0E1BECE0">
+            <wp:extent cx="5010912" cy="4306824"/>
+            <wp:effectExtent l="0" t="0" r="0" b="0"/>
+            <wp:docPr id="1" name="Picture 1"/>
+            <wp:cNvGraphicFramePr>
+              <a:graphicFrameLocks xmlns:a="http://schemas.openxmlformats.org/drawingml/2006/main" noChangeAspect="1"/>
+            </wp:cNvGraphicFramePr>
+            <a:graphic xmlns:a="http://schemas.openxmlformats.org/drawingml/2006/main">
+              <a:graphicData uri="http://schemas.openxmlformats.org/drawingml/2006/picture">
+                <pic:pic xmlns:pic="http://schemas.openxmlformats.org/drawingml/2006/picture">
+                  <pic:nvPicPr>
+                    <pic:cNvPr id="1" name="join.png"/>
+                    <pic:cNvPicPr/>
+                  </pic:nvPicPr>
+                  <pic:blipFill>
+                    <a:blip r:embed="rId14">
+                      <a:extLst>
+                        <a:ext uri="{28A0092B-C50C-407E-A947-70E740481C1C}">
+                          <a14:useLocalDpi xmlns:a14="http://schemas.microsoft.com/office/drawing/2010/main" val="0"/>
+                        </a:ext>
+                      </a:extLst>
+                    </a:blip>
+                    <a:stretch>
+                      <a:fillRect/>
+                    </a:stretch>
+                  </pic:blipFill>
+                  <pic:spPr>
+                    <a:xfrm>
+                      <a:off x="0" y="0"/>
+                      <a:ext cx="5010912" cy="4306824"/>
                     </a:xfrm>
                     <a:prstGeom prst="rect">
                       <a:avLst/>

</xml_diff>

<commit_message>
add quotations to column/table names
</commit_message>
<xml_diff>
--- a/ETL Project.docx
+++ b/ETL Project.docx
@@ -1,6 +1,6 @@
 
 <file path=word/document.xml><?xml version="1.0" encoding="utf-8"?>
-<w:document xmlns:wpc="http://schemas.microsoft.com/office/word/2010/wordprocessingCanvas" xmlns:cx="http://schemas.microsoft.com/office/drawing/2014/chartex" xmlns:cx1="http://schemas.microsoft.com/office/drawing/2015/9/8/chartex" xmlns:cx2="http://schemas.microsoft.com/office/drawing/2015/10/21/chartex" xmlns:cx3="http://schemas.microsoft.com/office/drawing/2016/5/9/chartex" xmlns:cx4="http://schemas.microsoft.com/office/drawing/2016/5/10/chartex" xmlns:cx5="http://schemas.microsoft.com/office/drawing/2016/5/11/chartex" xmlns:cx6="http://schemas.microsoft.com/office/drawing/2016/5/12/chartex" xmlns:cx7="http://schemas.microsoft.com/office/drawing/2016/5/13/chartex" xmlns:cx8="http://schemas.microsoft.com/office/drawing/2016/5/14/chartex" xmlns:mc="http://schemas.openxmlformats.org/markup-compatibility/2006" xmlns:aink="http://schemas.microsoft.com/office/drawing/2016/ink" xmlns:am3d="http://schemas.microsoft.com/office/drawing/2017/model3d" xmlns:o="urn:schemas-microsoft-com:office:office" xmlns:r="http://schemas.openxmlformats.org/officeDocument/2006/relationships" xmlns:m="http://schemas.openxmlformats.org/officeDocument/2006/math" xmlns:v="urn:schemas-microsoft-com:vml" xmlns:wp14="http://schemas.microsoft.com/office/word/2010/wordprocessingDrawing" xmlns:wp="http://schemas.openxmlformats.org/drawingml/2006/wordprocessingDrawing" xmlns:w10="urn:schemas-microsoft-com:office:word" xmlns:w="http://schemas.openxmlformats.org/wordprocessingml/2006/main" xmlns:w14="http://schemas.microsoft.com/office/word/2010/wordml" xmlns:w15="http://schemas.microsoft.com/office/word/2012/wordml" xmlns:w16cid="http://schemas.microsoft.com/office/word/2016/wordml/cid" xmlns:w16se="http://schemas.microsoft.com/office/word/2015/wordml/symex" xmlns:wpg="http://schemas.microsoft.com/office/word/2010/wordprocessingGroup" xmlns:wpi="http://schemas.microsoft.com/office/word/2010/wordprocessingInk" xmlns:wne="http://schemas.microsoft.com/office/word/2006/wordml" xmlns:wps="http://schemas.microsoft.com/office/word/2010/wordprocessingShape" mc:Ignorable="w14 w15 w16se w16cid wp14">
+<w:document xmlns:wpc="http://schemas.microsoft.com/office/word/2010/wordprocessingCanvas" xmlns:cx="http://schemas.microsoft.com/office/drawing/2014/chartex" xmlns:cx1="http://schemas.microsoft.com/office/drawing/2015/9/8/chartex" xmlns:cx2="http://schemas.microsoft.com/office/drawing/2015/10/21/chartex" xmlns:cx3="http://schemas.microsoft.com/office/drawing/2016/5/9/chartex" xmlns:cx4="http://schemas.microsoft.com/office/drawing/2016/5/10/chartex" xmlns:cx5="http://schemas.microsoft.com/office/drawing/2016/5/11/chartex" xmlns:cx6="http://schemas.microsoft.com/office/drawing/2016/5/12/chartex" xmlns:cx7="http://schemas.microsoft.com/office/drawing/2016/5/13/chartex" xmlns:cx8="http://schemas.microsoft.com/office/drawing/2016/5/14/chartex" xmlns:mc="http://schemas.openxmlformats.org/markup-compatibility/2006" xmlns:aink="http://schemas.microsoft.com/office/drawing/2016/ink" xmlns:am3d="http://schemas.microsoft.com/office/drawing/2017/model3d" xmlns:o="urn:schemas-microsoft-com:office:office" xmlns:r="http://schemas.openxmlformats.org/officeDocument/2006/relationships" xmlns:m="http://schemas.openxmlformats.org/officeDocument/2006/math" xmlns:v="urn:schemas-microsoft-com:vml" xmlns:wp14="http://schemas.microsoft.com/office/word/2010/wordprocessingDrawing" xmlns:wp="http://schemas.openxmlformats.org/drawingml/2006/wordprocessingDrawing" xmlns:w10="urn:schemas-microsoft-com:office:word" xmlns:w="http://schemas.openxmlformats.org/wordprocessingml/2006/main" xmlns:w14="http://schemas.microsoft.com/office/word/2010/wordml" xmlns:w15="http://schemas.microsoft.com/office/word/2012/wordml" xmlns:w16cex="http://schemas.microsoft.com/office/word/2018/wordml/cex" xmlns:w16cid="http://schemas.microsoft.com/office/word/2016/wordml/cid" xmlns:w16="http://schemas.microsoft.com/office/word/2018/wordml" xmlns:w16se="http://schemas.microsoft.com/office/word/2015/wordml/symex" xmlns:wpg="http://schemas.microsoft.com/office/word/2010/wordprocessingGroup" xmlns:wpi="http://schemas.microsoft.com/office/word/2010/wordprocessingInk" xmlns:wne="http://schemas.microsoft.com/office/word/2006/wordml" xmlns:wps="http://schemas.microsoft.com/office/word/2010/wordprocessingShape" mc:Ignorable="w14 w15 w16se w16cid w16 w16cex wp14">
   <w:body>
     <w:p>
       <w:pPr>
@@ -45,7 +45,15 @@
     </w:p>
     <w:p>
       <w:r>
-        <w:t>We used two different data sources from data.world, which are listed below. The Gun-deaths data source has death count by county and state dated from 1999 to 2016. Police -deaths data source has police deaths by name, dat</w:t>
+        <w:t xml:space="preserve">We used two different data sources from </w:t>
+      </w:r>
+      <w:proofErr w:type="spellStart"/>
+      <w:r>
+        <w:t>data.world</w:t>
+      </w:r>
+      <w:proofErr w:type="spellEnd"/>
+      <w:r>
+        <w:t>, which are listed below. The Gun-deaths data source has death count by county and state dated from 1999 to 2016. Police-deaths data source has police deaths by name, dat</w:t>
       </w:r>
       <w:r>
         <w:t>e</w:t>
@@ -62,8 +70,13 @@
       <w:r>
         <w:t>.</w:t>
       </w:r>
-      <w:r>
-        <w:t xml:space="preserve">tsv file format, and Police department deaths in csv file format. </w:t>
+      <w:proofErr w:type="spellStart"/>
+      <w:r>
+        <w:t>tsv</w:t>
+      </w:r>
+      <w:proofErr w:type="spellEnd"/>
+      <w:r>
+        <w:t xml:space="preserve"> file format, and Police department deaths in csv file format. </w:t>
       </w:r>
     </w:p>
     <w:p>
@@ -130,7 +143,7 @@
     </w:p>
     <w:p>
       <w:r>
-        <w:t xml:space="preserve">The first step taken was separating the state from the county in the gun- death data source because the state is the unique identifier needed to join the two data sources. </w:t>
+        <w:t xml:space="preserve">The first step taken was separating the state from the county in the gun-death data source because the state is the unique identifier needed to join the two data sources. </w:t>
       </w:r>
     </w:p>
     <w:p>
@@ -140,7 +153,77 @@
     </w:p>
     <w:p>
       <w:r>
-        <w:t xml:space="preserve">We removed columns in the police-deaths data sources, columns removed are person, dept, eow, cause, year, and dept name. In the gun-death data source, we replaced "unreliable" values with "null" on the "crude_rate" column. Then replaced "null" with blanks because we encountered a problem when uploading to PostgreSQL. </w:t>
+        <w:t xml:space="preserve">We removed columns in the police-deaths data sources, columns removed are person, </w:t>
+      </w:r>
+      <w:r>
+        <w:t>”</w:t>
+      </w:r>
+      <w:r>
+        <w:t>dept</w:t>
+      </w:r>
+      <w:r>
+        <w:t>”</w:t>
+      </w:r>
+      <w:r>
+        <w:t xml:space="preserve">, </w:t>
+      </w:r>
+      <w:r>
+        <w:t>“</w:t>
+      </w:r>
+      <w:proofErr w:type="spellStart"/>
+      <w:r>
+        <w:t>eow</w:t>
+      </w:r>
+      <w:proofErr w:type="spellEnd"/>
+      <w:r>
+        <w:t>”</w:t>
+      </w:r>
+      <w:r>
+        <w:t xml:space="preserve">, </w:t>
+      </w:r>
+      <w:r>
+        <w:t>“</w:t>
+      </w:r>
+      <w:r>
+        <w:t>cause</w:t>
+      </w:r>
+      <w:r>
+        <w:t>”</w:t>
+      </w:r>
+      <w:r>
+        <w:t xml:space="preserve">, </w:t>
+      </w:r>
+      <w:r>
+        <w:t>“</w:t>
+      </w:r>
+      <w:r>
+        <w:t>year</w:t>
+      </w:r>
+      <w:r>
+        <w:t>”</w:t>
+      </w:r>
+      <w:r>
+        <w:t xml:space="preserve">, and </w:t>
+      </w:r>
+      <w:r>
+        <w:t>“</w:t>
+      </w:r>
+      <w:r>
+        <w:t>dept name</w:t>
+      </w:r>
+      <w:r>
+        <w:t>”</w:t>
+      </w:r>
+      <w:r>
+        <w:t>. In the gun-death data source, we replaced "unreliable" values with "null" on the "</w:t>
+      </w:r>
+      <w:proofErr w:type="spellStart"/>
+      <w:r>
+        <w:t>crude_rate</w:t>
+      </w:r>
+      <w:proofErr w:type="spellEnd"/>
+      <w:r>
+        <w:t xml:space="preserve">" column. Then replaced "null" with blanks because we encountered a problem when uploading to PostgreSQL. </w:t>
       </w:r>
     </w:p>
     <w:p>
@@ -431,12 +514,122 @@
     </w:p>
     <w:p>
       <w:r>
-        <w:t xml:space="preserve">Using PostgreSQL, we created a new database, "etl_database." We created 2 tables gun_deaths table and police_deaths table with matching column headers to the csv files. </w:t>
-      </w:r>
-    </w:p>
-    <w:p>
-      <w:r>
-        <w:t>County, state, and cause columns are varchar data types. Population and deaths are integer data types. Crude_rate is a decimal data type, date column is a date data type, and canine a Boolean data type.</w:t>
+        <w:t>Using PostgreSQL, we created a new database, "</w:t>
+      </w:r>
+      <w:proofErr w:type="spellStart"/>
+      <w:r>
+        <w:t>etl_database</w:t>
+      </w:r>
+      <w:proofErr w:type="spellEnd"/>
+      <w:r>
+        <w:t xml:space="preserve">." We created 2 tables </w:t>
+      </w:r>
+      <w:r>
+        <w:t>“</w:t>
+      </w:r>
+      <w:proofErr w:type="spellStart"/>
+      <w:r>
+        <w:t>gun</w:t>
+      </w:r>
+      <w:r>
+        <w:t>_</w:t>
+      </w:r>
+      <w:r>
+        <w:t>deaths</w:t>
+      </w:r>
+      <w:proofErr w:type="spellEnd"/>
+      <w:r>
+        <w:t>”</w:t>
+      </w:r>
+      <w:r>
+        <w:t xml:space="preserve"> table and </w:t>
+      </w:r>
+      <w:r>
+        <w:t>“</w:t>
+      </w:r>
+      <w:proofErr w:type="spellStart"/>
+      <w:r>
+        <w:t>police</w:t>
+      </w:r>
+      <w:r>
+        <w:t>_</w:t>
+      </w:r>
+      <w:r>
+        <w:t>deaths</w:t>
+      </w:r>
+      <w:proofErr w:type="spellEnd"/>
+      <w:r>
+        <w:t>”</w:t>
+      </w:r>
+      <w:r>
+        <w:t xml:space="preserve"> table with matching column headers to the csv files. </w:t>
+      </w:r>
+    </w:p>
+    <w:p>
+      <w:r>
+        <w:t>“c</w:t>
+      </w:r>
+      <w:r>
+        <w:t>ounty</w:t>
+      </w:r>
+      <w:r>
+        <w:t>”</w:t>
+      </w:r>
+      <w:r>
+        <w:t xml:space="preserve">, </w:t>
+      </w:r>
+      <w:r>
+        <w:t>“</w:t>
+      </w:r>
+      <w:r>
+        <w:t>state</w:t>
+      </w:r>
+      <w:r>
+        <w:t>”</w:t>
+      </w:r>
+      <w:r>
+        <w:t xml:space="preserve">, and </w:t>
+      </w:r>
+      <w:r>
+        <w:t>“</w:t>
+      </w:r>
+      <w:r>
+        <w:t>cause</w:t>
+      </w:r>
+      <w:r>
+        <w:t>”</w:t>
+      </w:r>
+      <w:r>
+        <w:t xml:space="preserve"> columns are varchar data types. Population and deaths are integer data types. </w:t>
+      </w:r>
+      <w:r>
+        <w:t>“</w:t>
+      </w:r>
+      <w:proofErr w:type="spellStart"/>
+      <w:r>
+        <w:t>c</w:t>
+      </w:r>
+      <w:r>
+        <w:t>rude_rate</w:t>
+      </w:r>
+      <w:proofErr w:type="spellEnd"/>
+      <w:r>
+        <w:t>”</w:t>
+      </w:r>
+      <w:r>
+        <w:t xml:space="preserve"> is a decimal data type, date column is a date data type, and </w:t>
+      </w:r>
+      <w:r>
+        <w:t>“</w:t>
+      </w:r>
+      <w:r>
+        <w:t>canine</w:t>
+      </w:r>
+      <w:r>
+        <w:t>”</w:t>
+      </w:r>
+      <w:r>
+        <w:t xml:space="preserve"> a Boolean data type.</w:t>
       </w:r>
     </w:p>
     <w:p>
@@ -492,13 +685,140 @@
     </w:p>
     <w:p>
       <w:r>
+        <w:lastRenderedPageBreak/>
         <w:t>Then we uploaded the csv files to each table.</w:t>
       </w:r>
     </w:p>
     <w:p/>
     <w:p>
       <w:r>
-        <w:t>We created two queries and assigned each of them an alias. The first query was to get the count of each death type by state and assigned it to alias pd on the police_deaths tables. The second query we selected all the count columns for type of death from the police_deaths table, then summed the deaths by state in the guns_deaths table and attached it to nopd alias, and joined the pd table to nopd table on column state. To finalize our database and to hold our query we create a view and named it police_death_summary.</w:t>
+        <w:t xml:space="preserve">We created two queries and assigned each of them an alias. The first query was to get the count of each death type by state and assigned it to alias </w:t>
+      </w:r>
+      <w:r>
+        <w:t>“</w:t>
+      </w:r>
+      <w:r>
+        <w:t>pd</w:t>
+      </w:r>
+      <w:r>
+        <w:t>”</w:t>
+      </w:r>
+      <w:r>
+        <w:t xml:space="preserve"> on the </w:t>
+      </w:r>
+      <w:r>
+        <w:t>“</w:t>
+      </w:r>
+      <w:proofErr w:type="spellStart"/>
+      <w:r>
+        <w:t>police</w:t>
+      </w:r>
+      <w:r>
+        <w:t>_</w:t>
+      </w:r>
+      <w:r>
+        <w:t>deaths</w:t>
+      </w:r>
+      <w:proofErr w:type="spellEnd"/>
+      <w:r>
+        <w:t>”</w:t>
+      </w:r>
+      <w:r>
+        <w:t xml:space="preserve"> tables. The second query we selected all the count columns for type of death from the </w:t>
+      </w:r>
+      <w:r>
+        <w:t>“</w:t>
+      </w:r>
+      <w:proofErr w:type="spellStart"/>
+      <w:r>
+        <w:t>police</w:t>
+      </w:r>
+      <w:r>
+        <w:t>_</w:t>
+      </w:r>
+      <w:r>
+        <w:t>deaths</w:t>
+      </w:r>
+      <w:proofErr w:type="spellEnd"/>
+      <w:r>
+        <w:t>”</w:t>
+      </w:r>
+      <w:r>
+        <w:t xml:space="preserve"> table, then summed the deaths by state in the </w:t>
+      </w:r>
+      <w:r>
+        <w:t>“</w:t>
+      </w:r>
+      <w:proofErr w:type="spellStart"/>
+      <w:r>
+        <w:t>gun</w:t>
+      </w:r>
+      <w:r>
+        <w:t>_</w:t>
+      </w:r>
+      <w:r>
+        <w:t>deaths</w:t>
+      </w:r>
+      <w:proofErr w:type="spellEnd"/>
+      <w:r>
+        <w:t>”</w:t>
+      </w:r>
+      <w:r>
+        <w:t xml:space="preserve"> table and attached it to </w:t>
+      </w:r>
+      <w:r>
+        <w:t>“</w:t>
+      </w:r>
+      <w:proofErr w:type="spellStart"/>
+      <w:r>
+        <w:t>nopd</w:t>
+      </w:r>
+      <w:proofErr w:type="spellEnd"/>
+      <w:r>
+        <w:t>”</w:t>
+      </w:r>
+      <w:r>
+        <w:t xml:space="preserve"> alias, and joined the </w:t>
+      </w:r>
+      <w:r>
+        <w:t>“</w:t>
+      </w:r>
+      <w:r>
+        <w:t>pd</w:t>
+      </w:r>
+      <w:r>
+        <w:t>”</w:t>
+      </w:r>
+      <w:r>
+        <w:t xml:space="preserve"> table to </w:t>
+      </w:r>
+      <w:r>
+        <w:t>“</w:t>
+      </w:r>
+      <w:proofErr w:type="spellStart"/>
+      <w:r>
+        <w:t>nopd</w:t>
+      </w:r>
+      <w:proofErr w:type="spellEnd"/>
+      <w:r>
+        <w:t>”</w:t>
+      </w:r>
+      <w:r>
+        <w:t xml:space="preserve"> table on column state. To finalize our database and to hold our query we create a view and named it </w:t>
+      </w:r>
+      <w:r>
+        <w:t>“</w:t>
+      </w:r>
+      <w:proofErr w:type="spellStart"/>
+      <w:r>
+        <w:t>police_death_summary</w:t>
+      </w:r>
+      <w:proofErr w:type="spellEnd"/>
+      <w:r>
+        <w:t>.</w:t>
+      </w:r>
+      <w:r>
+        <w:t>”</w:t>
       </w:r>
     </w:p>
     <w:p>
@@ -563,7 +883,7 @@
 </file>
 
 <file path=word/endnotes.xml><?xml version="1.0" encoding="utf-8"?>
-<w:endnotes xmlns:wpc="http://schemas.microsoft.com/office/word/2010/wordprocessingCanvas" xmlns:cx="http://schemas.microsoft.com/office/drawing/2014/chartex" xmlns:cx1="http://schemas.microsoft.com/office/drawing/2015/9/8/chartex" xmlns:cx2="http://schemas.microsoft.com/office/drawing/2015/10/21/chartex" xmlns:cx3="http://schemas.microsoft.com/office/drawing/2016/5/9/chartex" xmlns:cx4="http://schemas.microsoft.com/office/drawing/2016/5/10/chartex" xmlns:cx5="http://schemas.microsoft.com/office/drawing/2016/5/11/chartex" xmlns:cx6="http://schemas.microsoft.com/office/drawing/2016/5/12/chartex" xmlns:cx7="http://schemas.microsoft.com/office/drawing/2016/5/13/chartex" xmlns:cx8="http://schemas.microsoft.com/office/drawing/2016/5/14/chartex" xmlns:mc="http://schemas.openxmlformats.org/markup-compatibility/2006" xmlns:aink="http://schemas.microsoft.com/office/drawing/2016/ink" xmlns:am3d="http://schemas.microsoft.com/office/drawing/2017/model3d" xmlns:o="urn:schemas-microsoft-com:office:office" xmlns:r="http://schemas.openxmlformats.org/officeDocument/2006/relationships" xmlns:m="http://schemas.openxmlformats.org/officeDocument/2006/math" xmlns:v="urn:schemas-microsoft-com:vml" xmlns:wp14="http://schemas.microsoft.com/office/word/2010/wordprocessingDrawing" xmlns:wp="http://schemas.openxmlformats.org/drawingml/2006/wordprocessingDrawing" xmlns:w10="urn:schemas-microsoft-com:office:word" xmlns:w="http://schemas.openxmlformats.org/wordprocessingml/2006/main" xmlns:w14="http://schemas.microsoft.com/office/word/2010/wordml" xmlns:w15="http://schemas.microsoft.com/office/word/2012/wordml" xmlns:w16cid="http://schemas.microsoft.com/office/word/2016/wordml/cid" xmlns:w16se="http://schemas.microsoft.com/office/word/2015/wordml/symex" xmlns:wpg="http://schemas.microsoft.com/office/word/2010/wordprocessingGroup" xmlns:wpi="http://schemas.microsoft.com/office/word/2010/wordprocessingInk" xmlns:wne="http://schemas.microsoft.com/office/word/2006/wordml" xmlns:wps="http://schemas.microsoft.com/office/word/2010/wordprocessingShape" mc:Ignorable="w14 w15 w16se w16cid wp14">
+<w:endnotes xmlns:wpc="http://schemas.microsoft.com/office/word/2010/wordprocessingCanvas" xmlns:cx="http://schemas.microsoft.com/office/drawing/2014/chartex" xmlns:cx1="http://schemas.microsoft.com/office/drawing/2015/9/8/chartex" xmlns:cx2="http://schemas.microsoft.com/office/drawing/2015/10/21/chartex" xmlns:cx3="http://schemas.microsoft.com/office/drawing/2016/5/9/chartex" xmlns:cx4="http://schemas.microsoft.com/office/drawing/2016/5/10/chartex" xmlns:cx5="http://schemas.microsoft.com/office/drawing/2016/5/11/chartex" xmlns:cx6="http://schemas.microsoft.com/office/drawing/2016/5/12/chartex" xmlns:cx7="http://schemas.microsoft.com/office/drawing/2016/5/13/chartex" xmlns:cx8="http://schemas.microsoft.com/office/drawing/2016/5/14/chartex" xmlns:mc="http://schemas.openxmlformats.org/markup-compatibility/2006" xmlns:aink="http://schemas.microsoft.com/office/drawing/2016/ink" xmlns:am3d="http://schemas.microsoft.com/office/drawing/2017/model3d" xmlns:o="urn:schemas-microsoft-com:office:office" xmlns:r="http://schemas.openxmlformats.org/officeDocument/2006/relationships" xmlns:m="http://schemas.openxmlformats.org/officeDocument/2006/math" xmlns:v="urn:schemas-microsoft-com:vml" xmlns:wp14="http://schemas.microsoft.com/office/word/2010/wordprocessingDrawing" xmlns:wp="http://schemas.openxmlformats.org/drawingml/2006/wordprocessingDrawing" xmlns:w10="urn:schemas-microsoft-com:office:word" xmlns:w="http://schemas.openxmlformats.org/wordprocessingml/2006/main" xmlns:w14="http://schemas.microsoft.com/office/word/2010/wordml" xmlns:w15="http://schemas.microsoft.com/office/word/2012/wordml" xmlns:w16cex="http://schemas.microsoft.com/office/word/2018/wordml/cex" xmlns:w16cid="http://schemas.microsoft.com/office/word/2016/wordml/cid" xmlns:w16="http://schemas.microsoft.com/office/word/2018/wordml" xmlns:w16se="http://schemas.microsoft.com/office/word/2015/wordml/symex" xmlns:wpg="http://schemas.microsoft.com/office/word/2010/wordprocessingGroup" xmlns:wpi="http://schemas.microsoft.com/office/word/2010/wordprocessingInk" xmlns:wne="http://schemas.microsoft.com/office/word/2006/wordml" xmlns:wps="http://schemas.microsoft.com/office/word/2010/wordprocessingShape" mc:Ignorable="w14 w15 w16se w16cid w16 w16cex wp14">
   <w:endnote w:type="separator" w:id="-1">
     <w:p>
       <w:pPr>
@@ -588,7 +908,7 @@
 </file>
 
 <file path=word/footnotes.xml><?xml version="1.0" encoding="utf-8"?>
-<w:footnotes xmlns:wpc="http://schemas.microsoft.com/office/word/2010/wordprocessingCanvas" xmlns:cx="http://schemas.microsoft.com/office/drawing/2014/chartex" xmlns:cx1="http://schemas.microsoft.com/office/drawing/2015/9/8/chartex" xmlns:cx2="http://schemas.microsoft.com/office/drawing/2015/10/21/chartex" xmlns:cx3="http://schemas.microsoft.com/office/drawing/2016/5/9/chartex" xmlns:cx4="http://schemas.microsoft.com/office/drawing/2016/5/10/chartex" xmlns:cx5="http://schemas.microsoft.com/office/drawing/2016/5/11/chartex" xmlns:cx6="http://schemas.microsoft.com/office/drawing/2016/5/12/chartex" xmlns:cx7="http://schemas.microsoft.com/office/drawing/2016/5/13/chartex" xmlns:cx8="http://schemas.microsoft.com/office/drawing/2016/5/14/chartex" xmlns:mc="http://schemas.openxmlformats.org/markup-compatibility/2006" xmlns:aink="http://schemas.microsoft.com/office/drawing/2016/ink" xmlns:am3d="http://schemas.microsoft.com/office/drawing/2017/model3d" xmlns:o="urn:schemas-microsoft-com:office:office" xmlns:r="http://schemas.openxmlformats.org/officeDocument/2006/relationships" xmlns:m="http://schemas.openxmlformats.org/officeDocument/2006/math" xmlns:v="urn:schemas-microsoft-com:vml" xmlns:wp14="http://schemas.microsoft.com/office/word/2010/wordprocessingDrawing" xmlns:wp="http://schemas.openxmlformats.org/drawingml/2006/wordprocessingDrawing" xmlns:w10="urn:schemas-microsoft-com:office:word" xmlns:w="http://schemas.openxmlformats.org/wordprocessingml/2006/main" xmlns:w14="http://schemas.microsoft.com/office/word/2010/wordml" xmlns:w15="http://schemas.microsoft.com/office/word/2012/wordml" xmlns:w16cid="http://schemas.microsoft.com/office/word/2016/wordml/cid" xmlns:w16se="http://schemas.microsoft.com/office/word/2015/wordml/symex" xmlns:wpg="http://schemas.microsoft.com/office/word/2010/wordprocessingGroup" xmlns:wpi="http://schemas.microsoft.com/office/word/2010/wordprocessingInk" xmlns:wne="http://schemas.microsoft.com/office/word/2006/wordml" xmlns:wps="http://schemas.microsoft.com/office/word/2010/wordprocessingShape" mc:Ignorable="w14 w15 w16se w16cid wp14">
+<w:footnotes xmlns:wpc="http://schemas.microsoft.com/office/word/2010/wordprocessingCanvas" xmlns:cx="http://schemas.microsoft.com/office/drawing/2014/chartex" xmlns:cx1="http://schemas.microsoft.com/office/drawing/2015/9/8/chartex" xmlns:cx2="http://schemas.microsoft.com/office/drawing/2015/10/21/chartex" xmlns:cx3="http://schemas.microsoft.com/office/drawing/2016/5/9/chartex" xmlns:cx4="http://schemas.microsoft.com/office/drawing/2016/5/10/chartex" xmlns:cx5="http://schemas.microsoft.com/office/drawing/2016/5/11/chartex" xmlns:cx6="http://schemas.microsoft.com/office/drawing/2016/5/12/chartex" xmlns:cx7="http://schemas.microsoft.com/office/drawing/2016/5/13/chartex" xmlns:cx8="http://schemas.microsoft.com/office/drawing/2016/5/14/chartex" xmlns:mc="http://schemas.openxmlformats.org/markup-compatibility/2006" xmlns:aink="http://schemas.microsoft.com/office/drawing/2016/ink" xmlns:am3d="http://schemas.microsoft.com/office/drawing/2017/model3d" xmlns:o="urn:schemas-microsoft-com:office:office" xmlns:r="http://schemas.openxmlformats.org/officeDocument/2006/relationships" xmlns:m="http://schemas.openxmlformats.org/officeDocument/2006/math" xmlns:v="urn:schemas-microsoft-com:vml" xmlns:wp14="http://schemas.microsoft.com/office/word/2010/wordprocessingDrawing" xmlns:wp="http://schemas.openxmlformats.org/drawingml/2006/wordprocessingDrawing" xmlns:w10="urn:schemas-microsoft-com:office:word" xmlns:w="http://schemas.openxmlformats.org/wordprocessingml/2006/main" xmlns:w14="http://schemas.microsoft.com/office/word/2010/wordml" xmlns:w15="http://schemas.microsoft.com/office/word/2012/wordml" xmlns:w16cex="http://schemas.microsoft.com/office/word/2018/wordml/cex" xmlns:w16cid="http://schemas.microsoft.com/office/word/2016/wordml/cid" xmlns:w16="http://schemas.microsoft.com/office/word/2018/wordml" xmlns:w16se="http://schemas.microsoft.com/office/word/2015/wordml/symex" xmlns:wpg="http://schemas.microsoft.com/office/word/2010/wordprocessingGroup" xmlns:wpi="http://schemas.microsoft.com/office/word/2010/wordprocessingInk" xmlns:wne="http://schemas.microsoft.com/office/word/2006/wordml" xmlns:wps="http://schemas.microsoft.com/office/word/2010/wordprocessingShape" mc:Ignorable="w14 w15 w16se w16cid w16 w16cex wp14">
   <w:footnote w:type="separator" w:id="-1">
     <w:p>
       <w:pPr>
@@ -613,7 +933,7 @@
 </file>
 
 <file path=word/numbering.xml><?xml version="1.0" encoding="utf-8"?>
-<w:numbering xmlns:wpc="http://schemas.microsoft.com/office/word/2010/wordprocessingCanvas" xmlns:cx="http://schemas.microsoft.com/office/drawing/2014/chartex" xmlns:cx1="http://schemas.microsoft.com/office/drawing/2015/9/8/chartex" xmlns:cx2="http://schemas.microsoft.com/office/drawing/2015/10/21/chartex" xmlns:cx3="http://schemas.microsoft.com/office/drawing/2016/5/9/chartex" xmlns:cx4="http://schemas.microsoft.com/office/drawing/2016/5/10/chartex" xmlns:cx5="http://schemas.microsoft.com/office/drawing/2016/5/11/chartex" xmlns:cx6="http://schemas.microsoft.com/office/drawing/2016/5/12/chartex" xmlns:cx7="http://schemas.microsoft.com/office/drawing/2016/5/13/chartex" xmlns:cx8="http://schemas.microsoft.com/office/drawing/2016/5/14/chartex" xmlns:mc="http://schemas.openxmlformats.org/markup-compatibility/2006" xmlns:aink="http://schemas.microsoft.com/office/drawing/2016/ink" xmlns:am3d="http://schemas.microsoft.com/office/drawing/2017/model3d" xmlns:o="urn:schemas-microsoft-com:office:office" xmlns:r="http://schemas.openxmlformats.org/officeDocument/2006/relationships" xmlns:m="http://schemas.openxmlformats.org/officeDocument/2006/math" xmlns:v="urn:schemas-microsoft-com:vml" xmlns:wp14="http://schemas.microsoft.com/office/word/2010/wordprocessingDrawing" xmlns:wp="http://schemas.openxmlformats.org/drawingml/2006/wordprocessingDrawing" xmlns:w10="urn:schemas-microsoft-com:office:word" xmlns:w="http://schemas.openxmlformats.org/wordprocessingml/2006/main" xmlns:w14="http://schemas.microsoft.com/office/word/2010/wordml" xmlns:w15="http://schemas.microsoft.com/office/word/2012/wordml" xmlns:w16cid="http://schemas.microsoft.com/office/word/2016/wordml/cid" xmlns:w16se="http://schemas.microsoft.com/office/word/2015/wordml/symex" xmlns:wpg="http://schemas.microsoft.com/office/word/2010/wordprocessingGroup" xmlns:wpi="http://schemas.microsoft.com/office/word/2010/wordprocessingInk" xmlns:wne="http://schemas.microsoft.com/office/word/2006/wordml" xmlns:wps="http://schemas.microsoft.com/office/word/2010/wordprocessingShape" mc:Ignorable="w14 w15 w16se w16cid wp14">
+<w:numbering xmlns:wpc="http://schemas.microsoft.com/office/word/2010/wordprocessingCanvas" xmlns:cx="http://schemas.microsoft.com/office/drawing/2014/chartex" xmlns:cx1="http://schemas.microsoft.com/office/drawing/2015/9/8/chartex" xmlns:cx2="http://schemas.microsoft.com/office/drawing/2015/10/21/chartex" xmlns:cx3="http://schemas.microsoft.com/office/drawing/2016/5/9/chartex" xmlns:cx4="http://schemas.microsoft.com/office/drawing/2016/5/10/chartex" xmlns:cx5="http://schemas.microsoft.com/office/drawing/2016/5/11/chartex" xmlns:cx6="http://schemas.microsoft.com/office/drawing/2016/5/12/chartex" xmlns:cx7="http://schemas.microsoft.com/office/drawing/2016/5/13/chartex" xmlns:cx8="http://schemas.microsoft.com/office/drawing/2016/5/14/chartex" xmlns:mc="http://schemas.openxmlformats.org/markup-compatibility/2006" xmlns:aink="http://schemas.microsoft.com/office/drawing/2016/ink" xmlns:am3d="http://schemas.microsoft.com/office/drawing/2017/model3d" xmlns:o="urn:schemas-microsoft-com:office:office" xmlns:r="http://schemas.openxmlformats.org/officeDocument/2006/relationships" xmlns:m="http://schemas.openxmlformats.org/officeDocument/2006/math" xmlns:v="urn:schemas-microsoft-com:vml" xmlns:wp14="http://schemas.microsoft.com/office/word/2010/wordprocessingDrawing" xmlns:wp="http://schemas.openxmlformats.org/drawingml/2006/wordprocessingDrawing" xmlns:w10="urn:schemas-microsoft-com:office:word" xmlns:w="http://schemas.openxmlformats.org/wordprocessingml/2006/main" xmlns:w14="http://schemas.microsoft.com/office/word/2010/wordml" xmlns:w15="http://schemas.microsoft.com/office/word/2012/wordml" xmlns:w16cex="http://schemas.microsoft.com/office/word/2018/wordml/cex" xmlns:w16cid="http://schemas.microsoft.com/office/word/2016/wordml/cid" xmlns:w16="http://schemas.microsoft.com/office/word/2018/wordml" xmlns:w16se="http://schemas.microsoft.com/office/word/2015/wordml/symex" xmlns:wpg="http://schemas.microsoft.com/office/word/2010/wordprocessingGroup" xmlns:wpi="http://schemas.microsoft.com/office/word/2010/wordprocessingInk" xmlns:wne="http://schemas.microsoft.com/office/word/2006/wordml" xmlns:wps="http://schemas.microsoft.com/office/word/2010/wordprocessingShape" mc:Ignorable="w14 w15 w16se w16cid w16 w16cex wp14">
   <w:abstractNum w:abstractNumId="0" w15:restartNumberingAfterBreak="0">
     <w:nsid w:val="05136459"/>
     <w:multiLevelType w:val="hybridMultilevel"/>
@@ -707,7 +1027,7 @@
 </file>
 
 <file path=word/styles.xml><?xml version="1.0" encoding="utf-8"?>
-<w:styles xmlns:mc="http://schemas.openxmlformats.org/markup-compatibility/2006" xmlns:r="http://schemas.openxmlformats.org/officeDocument/2006/relationships" xmlns:w="http://schemas.openxmlformats.org/wordprocessingml/2006/main" xmlns:w14="http://schemas.microsoft.com/office/word/2010/wordml" xmlns:w15="http://schemas.microsoft.com/office/word/2012/wordml" xmlns:w16cid="http://schemas.microsoft.com/office/word/2016/wordml/cid" xmlns:w16se="http://schemas.microsoft.com/office/word/2015/wordml/symex" mc:Ignorable="w14 w15 w16se w16cid">
+<w:styles xmlns:mc="http://schemas.openxmlformats.org/markup-compatibility/2006" xmlns:r="http://schemas.openxmlformats.org/officeDocument/2006/relationships" xmlns:w="http://schemas.openxmlformats.org/wordprocessingml/2006/main" xmlns:w14="http://schemas.microsoft.com/office/word/2010/wordml" xmlns:w15="http://schemas.microsoft.com/office/word/2012/wordml" xmlns:w16cex="http://schemas.microsoft.com/office/word/2018/wordml/cex" xmlns:w16cid="http://schemas.microsoft.com/office/word/2016/wordml/cid" xmlns:w16="http://schemas.microsoft.com/office/word/2018/wordml" xmlns:w16se="http://schemas.microsoft.com/office/word/2015/wordml/symex" mc:Ignorable="w14 w15 w16se w16cid w16 w16cex">
   <w:docDefaults>
     <w:rPrDefault>
       <w:rPr>

</xml_diff>